<commit_message>
Engenharia - Criação de Casos de teste para US 14
</commit_message>
<xml_diff>
--- a/Engenharia/Engenharia de Testes/Casos de Teste/[US09] - Notificação de Mudança de Status do Projeto.docx
+++ b/Engenharia/Engenharia de Testes/Casos de Teste/[US09] - Notificação de Mudança de Status do Projeto.docx
@@ -103,7 +103,15 @@
                 <w:sz w:val="30"/>
                 <w:szCs w:val="30"/>
               </w:rPr>
-              <w:t xml:space="preserve">UC 11 </w:t>
+              <w:t>UC 12</w:t>
+            </w:r>
+            <w:r>
+              <w:rPr>
+                <w:b/>
+                <w:sz w:val="30"/>
+                <w:szCs w:val="30"/>
+              </w:rPr>
+              <w:t xml:space="preserve"> </w:t>
             </w:r>
             <w:r>
               <w:rPr>
@@ -113,7 +121,7 @@
                 <w:sz w:val="30"/>
                 <w:szCs w:val="30"/>
               </w:rPr>
-              <w:t>Notificação</w:t>
+              <w:t>V</w:t>
             </w:r>
             <w:r>
               <w:rPr>
@@ -123,7 +131,7 @@
                 <w:sz w:val="30"/>
                 <w:szCs w:val="30"/>
               </w:rPr>
-              <w:t xml:space="preserve"> </w:t>
+              <w:t>isualizar a descrição d</w:t>
             </w:r>
             <w:r>
               <w:rPr>
@@ -133,7 +141,7 @@
                 <w:sz w:val="30"/>
                 <w:szCs w:val="30"/>
               </w:rPr>
-              <w:t>de mudança</w:t>
+              <w:t>e cada item do plano facilitando</w:t>
             </w:r>
             <w:r>
               <w:rPr>
@@ -143,47 +151,7 @@
                 <w:sz w:val="30"/>
                 <w:szCs w:val="30"/>
               </w:rPr>
-              <w:t xml:space="preserve"> de</w:t>
-            </w:r>
-            <w:r>
-              <w:rPr>
-                <w:rFonts w:cs="Arial"/>
-                <w:b/>
-                <w:color w:val="000000"/>
-                <w:sz w:val="30"/>
-                <w:szCs w:val="30"/>
-              </w:rPr>
-              <w:t xml:space="preserve"> status </w:t>
-            </w:r>
-            <w:r>
-              <w:rPr>
-                <w:rFonts w:cs="Arial"/>
-                <w:b/>
-                <w:color w:val="000000"/>
-                <w:sz w:val="30"/>
-                <w:szCs w:val="30"/>
-              </w:rPr>
-              <w:t>quando houver</w:t>
-            </w:r>
-            <w:r>
-              <w:rPr>
-                <w:rFonts w:cs="Arial"/>
-                <w:b/>
-                <w:color w:val="000000"/>
-                <w:sz w:val="30"/>
-                <w:szCs w:val="30"/>
-              </w:rPr>
-              <w:t xml:space="preserve"> modifica</w:t>
-            </w:r>
-            <w:r>
-              <w:rPr>
-                <w:rFonts w:cs="Arial"/>
-                <w:b/>
-                <w:color w:val="000000"/>
-                <w:sz w:val="30"/>
-                <w:szCs w:val="30"/>
-              </w:rPr>
-              <w:t>ção no plano de negócio.</w:t>
+              <w:t xml:space="preserve"> o preenchimento do plano.</w:t>
             </w:r>
           </w:p>
         </w:tc>
@@ -1964,7 +1932,7 @@
   <a:extraClrSchemeLst/>
   <a:extLst>
     <a:ext uri="{05A4C25C-085E-4340-85A3-A5531E510DB2}">
-      <thm15:themeFamily xmlns:thm15="http://schemas.microsoft.com/office/thememl/2012/main" xmlns="" name="Office Theme" id="{62F939B6-93AF-4DB8-9C6B-D6C7DFDC589F}" vid="{4A3C46E8-61CC-4603-A589-7422A47A8E4A}"/>
+      <thm15:themeFamily xmlns="" xmlns:thm15="http://schemas.microsoft.com/office/thememl/2012/main" name="Office Theme" id="{62F939B6-93AF-4DB8-9C6B-D6C7DFDC589F}" vid="{4A3C46E8-61CC-4603-A589-7422A47A8E4A}"/>
     </a:ext>
   </a:extLst>
 </a:theme>

</xml_diff>